<commit_message>
updated docs (added wikiParse_alternative)
</commit_message>
<xml_diff>
--- a/Prelucrarea datelor/docs.docx
+++ b/Prelucrarea datelor/docs.docx
@@ -2410,29 +2410,113 @@
     </w:p>
     <w:p>
       <w:pPr>
-        <w:spacing w:before="0" w:after="200" w:line="276"/>
-        <w:ind w:right="0" w:left="0" w:firstLine="0"/>
-        <w:jc w:val="left"/>
-        <w:rPr>
-          <w:rFonts w:ascii="Arial" w:hAnsi="Arial" w:cs="Arial" w:eastAsia="Arial"/>
-          <w:color w:val="auto"/>
-          <w:spacing w:val="0"/>
-          <w:position w:val="0"/>
-          <w:sz w:val="28"/>
-          <w:shd w:fill="auto" w:val="clear"/>
-        </w:rPr>
-      </w:pPr>
-      <w:r>
-        <w:rPr>
-          <w:rFonts w:ascii="Arial" w:hAnsi="Arial" w:cs="Arial" w:eastAsia="Arial"/>
-          <w:color w:val="auto"/>
-          <w:spacing w:val="0"/>
-          <w:position w:val="0"/>
-          <w:sz w:val="28"/>
-          <w:shd w:fill="auto" w:val="clear"/>
-        </w:rPr>
-        <w:t xml:space="preserve"> </w:t>
-      </w:r>
+        <w:spacing w:before="0" w:after="200" w:line="240"/>
+        <w:ind w:right="0" w:left="0" w:firstLine="0"/>
+        <w:jc w:val="left"/>
+        <w:rPr>
+          <w:rFonts w:ascii="Arial" w:hAnsi="Arial" w:cs="Arial" w:eastAsia="Arial"/>
+          <w:color w:val="auto"/>
+          <w:spacing w:val="0"/>
+          <w:position w:val="0"/>
+          <w:sz w:val="28"/>
+          <w:shd w:fill="auto" w:val="clear"/>
+        </w:rPr>
+      </w:pPr>
+    </w:p>
+    <w:p>
+      <w:pPr>
+        <w:spacing w:before="0" w:after="200" w:line="240"/>
+        <w:ind w:right="0" w:left="0" w:firstLine="0"/>
+        <w:jc w:val="left"/>
+        <w:rPr>
+          <w:rFonts w:ascii="Arial" w:hAnsi="Arial" w:cs="Arial" w:eastAsia="Arial"/>
+          <w:color w:val="auto"/>
+          <w:spacing w:val="0"/>
+          <w:position w:val="0"/>
+          <w:sz w:val="28"/>
+          <w:shd w:fill="auto" w:val="clear"/>
+        </w:rPr>
+      </w:pPr>
+      <w:r>
+        <w:rPr>
+          <w:rFonts w:ascii="Arial" w:hAnsi="Arial" w:cs="Arial" w:eastAsia="Arial"/>
+          <w:color w:val="auto"/>
+          <w:spacing w:val="0"/>
+          <w:position w:val="0"/>
+          <w:sz w:val="28"/>
+          <w:shd w:fill="auto" w:val="clear"/>
+        </w:rPr>
+        <w:tab/>
+      </w:r>
+      <w:r>
+        <w:rPr>
+          <w:rFonts w:ascii="Arial" w:hAnsi="Arial" w:cs="Arial" w:eastAsia="Arial"/>
+          <w:i/>
+          <w:color w:val="auto"/>
+          <w:spacing w:val="0"/>
+          <w:position w:val="0"/>
+          <w:sz w:val="28"/>
+          <w:shd w:fill="auto" w:val="clear"/>
+        </w:rPr>
+        <w:t xml:space="preserve">./Prelucrarea datelor/lm-gen/wikiParse_alternative/wikiParseAleckej.java:</w:t>
+      </w:r>
+    </w:p>
+    <w:p>
+      <w:pPr>
+        <w:spacing w:before="0" w:after="200" w:line="276"/>
+        <w:ind w:right="0" w:left="0" w:firstLine="0"/>
+        <w:jc w:val="left"/>
+        <w:rPr>
+          <w:rFonts w:ascii="Arial" w:hAnsi="Arial" w:cs="Arial" w:eastAsia="Arial"/>
+          <w:color w:val="auto"/>
+          <w:spacing w:val="0"/>
+          <w:position w:val="0"/>
+          <w:sz w:val="28"/>
+          <w:shd w:fill="auto" w:val="clear"/>
+        </w:rPr>
+      </w:pPr>
+    </w:p>
+    <w:p>
+      <w:pPr>
+        <w:spacing w:before="0" w:after="200" w:line="276"/>
+        <w:ind w:right="0" w:left="0" w:firstLine="0"/>
+        <w:jc w:val="left"/>
+        <w:rPr>
+          <w:rFonts w:ascii="Arial" w:hAnsi="Arial" w:cs="Arial" w:eastAsia="Arial"/>
+          <w:color w:val="auto"/>
+          <w:spacing w:val="0"/>
+          <w:position w:val="0"/>
+          <w:sz w:val="28"/>
+          <w:shd w:fill="auto" w:val="clear"/>
+        </w:rPr>
+      </w:pPr>
+      <w:r>
+        <w:rPr>
+          <w:rFonts w:ascii="Arial" w:hAnsi="Arial" w:cs="Arial" w:eastAsia="Arial"/>
+          <w:color w:val="auto"/>
+          <w:spacing w:val="0"/>
+          <w:position w:val="0"/>
+          <w:sz w:val="28"/>
+          <w:shd w:fill="auto" w:val="clear"/>
+        </w:rPr>
+        <w:tab/>
+        <w:t xml:space="preserve">Aplicatie alternativa (fata de wikiParse.py) pentru parsarea si eliminarea metadatelor din baza de date Wikipedia descarcata. Actual, acest program e nefolosit.</w:t>
+      </w:r>
+    </w:p>
+    <w:p>
+      <w:pPr>
+        <w:spacing w:before="0" w:after="200" w:line="276"/>
+        <w:ind w:right="0" w:left="0" w:firstLine="0"/>
+        <w:jc w:val="left"/>
+        <w:rPr>
+          <w:rFonts w:ascii="Arial" w:hAnsi="Arial" w:cs="Arial" w:eastAsia="Arial"/>
+          <w:color w:val="auto"/>
+          <w:spacing w:val="0"/>
+          <w:position w:val="0"/>
+          <w:sz w:val="28"/>
+          <w:shd w:fill="auto" w:val="clear"/>
+        </w:rPr>
+      </w:pPr>
     </w:p>
     <w:p>
       <w:pPr>

</xml_diff>

<commit_message>
added pydub (library not currently in use) to docs
</commit_message>
<xml_diff>
--- a/Prelucrarea datelor/docs.docx
+++ b/Prelucrarea datelor/docs.docx
@@ -4325,6 +4325,172 @@
     </w:p>
     <w:p>
       <w:pPr>
+        <w:spacing w:before="0" w:after="200" w:line="276"/>
+        <w:ind w:right="0" w:left="0" w:firstLine="0"/>
+        <w:jc w:val="left"/>
+        <w:rPr>
+          <w:rFonts w:ascii="Arial" w:hAnsi="Arial" w:cs="Arial" w:eastAsia="Arial"/>
+          <w:color w:val="auto"/>
+          <w:spacing w:val="0"/>
+          <w:position w:val="0"/>
+          <w:sz w:val="28"/>
+          <w:shd w:fill="auto" w:val="clear"/>
+        </w:rPr>
+      </w:pPr>
+    </w:p>
+    <w:p>
+      <w:pPr>
+        <w:spacing w:before="0" w:after="200" w:line="276"/>
+        <w:ind w:right="0" w:left="0" w:firstLine="0"/>
+        <w:jc w:val="left"/>
+        <w:rPr>
+          <w:rFonts w:ascii="Arial" w:hAnsi="Arial" w:cs="Arial" w:eastAsia="Arial"/>
+          <w:color w:val="auto"/>
+          <w:spacing w:val="0"/>
+          <w:position w:val="0"/>
+          <w:sz w:val="28"/>
+          <w:shd w:fill="auto" w:val="clear"/>
+        </w:rPr>
+      </w:pPr>
+      <w:r>
+        <w:rPr>
+          <w:rFonts w:ascii="Arial" w:hAnsi="Arial" w:cs="Arial" w:eastAsia="Arial"/>
+          <w:color w:val="auto"/>
+          <w:spacing w:val="0"/>
+          <w:position w:val="0"/>
+          <w:sz w:val="28"/>
+          <w:shd w:fill="auto" w:val="clear"/>
+        </w:rPr>
+        <w:t xml:space="preserve">2.2. pydub:</w:t>
+      </w:r>
+    </w:p>
+    <w:p>
+      <w:pPr>
+        <w:spacing w:before="0" w:after="200" w:line="276"/>
+        <w:ind w:right="0" w:left="0" w:firstLine="0"/>
+        <w:jc w:val="left"/>
+        <w:rPr>
+          <w:rFonts w:ascii="Arial" w:hAnsi="Arial" w:cs="Arial" w:eastAsia="Arial"/>
+          <w:color w:val="auto"/>
+          <w:spacing w:val="0"/>
+          <w:position w:val="0"/>
+          <w:sz w:val="28"/>
+          <w:shd w:fill="auto" w:val="clear"/>
+        </w:rPr>
+      </w:pPr>
+      <w:r>
+        <w:rPr>
+          <w:rFonts w:ascii="Arial" w:hAnsi="Arial" w:cs="Arial" w:eastAsia="Arial"/>
+          <w:color w:val="auto"/>
+          <w:spacing w:val="0"/>
+          <w:position w:val="0"/>
+          <w:sz w:val="28"/>
+          <w:shd w:fill="auto" w:val="clear"/>
+        </w:rPr>
+        <w:t xml:space="preserve">        </w:t>
+        <w:tab/>
+        <w:t xml:space="preserve">Pydub este o librarie pentru manipulat fisiere si semnale audio folosita in primele versiuni ale </w:t>
+      </w:r>
+      <w:r>
+        <w:rPr>
+          <w:rFonts w:ascii="Arial" w:hAnsi="Arial" w:cs="Arial" w:eastAsia="Arial"/>
+          <w:i/>
+          <w:color w:val="auto"/>
+          <w:spacing w:val="0"/>
+          <w:position w:val="0"/>
+          <w:sz w:val="28"/>
+          <w:shd w:fill="auto" w:val="clear"/>
+        </w:rPr>
+        <w:t xml:space="preserve">stripAudio.py.</w:t>
+      </w:r>
+      <w:r>
+        <w:rPr>
+          <w:rFonts w:ascii="Arial" w:hAnsi="Arial" w:cs="Arial" w:eastAsia="Arial"/>
+          <w:color w:val="auto"/>
+          <w:spacing w:val="0"/>
+          <w:position w:val="0"/>
+          <w:sz w:val="28"/>
+          <w:shd w:fill="auto" w:val="clear"/>
+        </w:rPr>
+        <w:t xml:space="preserve"> Curent, este inlocuit cu sox si nu reprezinta o dependenta. Insa daca se doreste utilizarea </w:t>
+      </w:r>
+      <w:r>
+        <w:rPr>
+          <w:rFonts w:ascii="Arial" w:hAnsi="Arial" w:cs="Arial" w:eastAsia="Arial"/>
+          <w:i/>
+          <w:color w:val="auto"/>
+          <w:spacing w:val="0"/>
+          <w:position w:val="0"/>
+          <w:sz w:val="28"/>
+          <w:shd w:fill="auto" w:val="clear"/>
+        </w:rPr>
+        <w:t xml:space="preserve">stripAudio_pydub.py </w:t>
+      </w:r>
+      <w:r>
+        <w:rPr>
+          <w:rFonts w:ascii="Arial" w:hAnsi="Arial" w:cs="Arial" w:eastAsia="Arial"/>
+          <w:color w:val="auto"/>
+          <w:spacing w:val="0"/>
+          <w:position w:val="0"/>
+          <w:sz w:val="28"/>
+          <w:shd w:fill="auto" w:val="clear"/>
+        </w:rPr>
+        <w:t xml:space="preserve">in locul </w:t>
+      </w:r>
+      <w:r>
+        <w:rPr>
+          <w:rFonts w:ascii="Arial" w:hAnsi="Arial" w:cs="Arial" w:eastAsia="Arial"/>
+          <w:i/>
+          <w:color w:val="auto"/>
+          <w:spacing w:val="0"/>
+          <w:position w:val="0"/>
+          <w:sz w:val="28"/>
+          <w:shd w:fill="auto" w:val="clear"/>
+        </w:rPr>
+        <w:t xml:space="preserve">stripAudio.py</w:t>
+      </w:r>
+      <w:r>
+        <w:rPr>
+          <w:rFonts w:ascii="Arial" w:hAnsi="Arial" w:cs="Arial" w:eastAsia="Arial"/>
+          <w:color w:val="auto"/>
+          <w:spacing w:val="0"/>
+          <w:position w:val="0"/>
+          <w:sz w:val="28"/>
+          <w:shd w:fill="auto" w:val="clear"/>
+        </w:rPr>
+        <w:t xml:space="preserve">, instalarea pydub se face ruland de la linia de comanda:</w:t>
+      </w:r>
+    </w:p>
+    <w:p>
+      <w:pPr>
+        <w:spacing w:before="0" w:after="200" w:line="276"/>
+        <w:ind w:right="0" w:left="0" w:firstLine="0"/>
+        <w:jc w:val="left"/>
+        <w:rPr>
+          <w:rFonts w:ascii="Arial" w:hAnsi="Arial" w:cs="Arial" w:eastAsia="Arial"/>
+          <w:i/>
+          <w:color w:val="auto"/>
+          <w:spacing w:val="0"/>
+          <w:position w:val="0"/>
+          <w:sz w:val="28"/>
+          <w:shd w:fill="auto" w:val="clear"/>
+        </w:rPr>
+      </w:pPr>
+      <w:r>
+        <w:rPr>
+          <w:rFonts w:ascii="Arial" w:hAnsi="Arial" w:cs="Arial" w:eastAsia="Arial"/>
+          <w:i/>
+          <w:color w:val="auto"/>
+          <w:spacing w:val="0"/>
+          <w:position w:val="0"/>
+          <w:sz w:val="28"/>
+          <w:shd w:fill="auto" w:val="clear"/>
+        </w:rPr>
+        <w:t xml:space="preserve">pip install pydub</w:t>
+      </w:r>
+    </w:p>
+    <w:p>
+      <w:pPr>
         <w:spacing w:before="0" w:after="0" w:line="276"/>
         <w:ind w:right="0" w:left="0" w:firstLine="0"/>
         <w:jc w:val="left"/>

</xml_diff>